<commit_message>
simulation_inferential fixed var problem
</commit_message>
<xml_diff>
--- a/simulation_inferential.docx
+++ b/simulation_inferential.docx
@@ -874,7 +874,7 @@
         <w:pStyle w:val="BodyText"/>
       </w:pPr>
       <w:r>
-        <w:t xml:space="preserve">The sample mean is 4.9869634, and the theoretical mean is 5. They are pretty close according to the plot1. Additionally, The sample variance is equal to 0.6583551, which is pretty close to the theoretical variance divided by 40, which is 0.625.</w:t>
+        <w:t xml:space="preserve">The sample mean is 4.9869634, and the theoretical mean is 5. They are pretty close according to the plot1.</w:t>
       </w:r>
     </w:p>
     <w:p>
@@ -892,19 +892,79 @@
         <w:pStyle w:val="FirstParagraph"/>
       </w:pPr>
       <w:r>
-        <w:t xml:space="preserve">The plot showed the distribution of the variances of 40 exponentials. The black</w:t>
-      </w:r>
-      <w:r>
-        <w:t xml:space="preserve"> </w:t>
-      </w:r>
-      <w:r>
-        <w:t xml:space="preserve">line indicated the theoretical variance and the red dash line indicated the empirical</w:t>
-      </w:r>
-      <w:r>
-        <w:t xml:space="preserve"> </w:t>
-      </w:r>
-      <w:r>
-        <w:t xml:space="preserve">mean of the variances of 40 exponentials.</w:t>
+        <w:t xml:space="preserve">The variance of the mean of 40 exponentials:</w:t>
+      </w:r>
+    </w:p>
+    <w:p>
+      <w:pPr>
+        <w:pStyle w:val="SourceCode"/>
+      </w:pPr>
+      <w:r>
+        <w:rPr>
+          <w:rStyle w:val="NormalTok"/>
+        </w:rPr>
+        <w:t xml:space="preserve">sampleSd</w:t>
+      </w:r>
+      <w:r>
+        <w:rPr>
+          <w:rStyle w:val="OperatorTok"/>
+        </w:rPr>
+        <w:t xml:space="preserve">^</w:t>
+      </w:r>
+      <w:r>
+        <w:rPr>
+          <w:rStyle w:val="DecValTok"/>
+        </w:rPr>
+        <w:t xml:space="preserve">2</w:t>
+      </w:r>
+    </w:p>
+    <w:p>
+      <w:pPr>
+        <w:pStyle w:val="SourceCode"/>
+      </w:pPr>
+      <w:r>
+        <w:rPr>
+          <w:rStyle w:val="VerbatimChar"/>
+        </w:rPr>
+        <w:t xml:space="preserve">## [1] 0.6583551</w:t>
+      </w:r>
+    </w:p>
+    <w:p>
+      <w:pPr>
+        <w:pStyle w:val="FirstParagraph"/>
+      </w:pPr>
+      <w:r>
+        <w:t xml:space="preserve">The variance of the mean of the 40 exponentials is equal to 0.6583551, which is pretty close to the theoretical variance</w:t>
+      </w:r>
+      <w:r>
+        <w:t xml:space="preserve"> </w:t>
+      </w:r>
+      <w:r>
+        <w:rPr>
+          <w:rStyle w:val="VerbatimChar"/>
+        </w:rPr>
+        <w:t xml:space="preserve">(1/lambda)^2/40</w:t>
+      </w:r>
+      <w:r>
+        <w:t xml:space="preserve">, which is 0.625.</w:t>
+      </w:r>
+    </w:p>
+    <w:p>
+      <w:pPr>
+        <w:pStyle w:val="Heading2"/>
+      </w:pPr>
+      <w:bookmarkStart w:id="26" w:name="distribution"/>
+      <w:bookmarkEnd w:id="26"/>
+      <w:r>
+        <w:t xml:space="preserve">Distribution</w:t>
+      </w:r>
+    </w:p>
+    <w:p>
+      <w:pPr>
+        <w:pStyle w:val="FirstParagraph"/>
+      </w:pPr>
+      <w:r>
+        <w:t xml:space="preserve">The plot showed the density distribution of the averages of 40 exponentials. The black line indicated the normal distribution</w:t>
       </w:r>
     </w:p>
     <w:p>
@@ -921,13 +981,13 @@
               <a:graphicData uri="http://schemas.openxmlformats.org/drawingml/2006/picture">
                 <pic:pic>
                   <pic:nvPicPr>
-                    <pic:cNvPr descr="simulation_inferential_files/figure-docx/variance-1.png" id="0" name="Picture"/>
+                    <pic:cNvPr descr="simulation_inferential_files/figure-docx/distribution-1.png" id="0" name="Picture"/>
                     <pic:cNvPicPr>
                       <a:picLocks noChangeArrowheads="1" noChangeAspect="1"/>
                     </pic:cNvPicPr>
                   </pic:nvPicPr>
                   <pic:blipFill>
-                    <a:blip r:embed="rId26"/>
+                    <a:blip r:embed="rId27"/>
                     <a:stretch>
                       <a:fillRect/>
                     </a:stretch>
@@ -959,79 +1019,6 @@
         <w:pStyle w:val="BodyText"/>
       </w:pPr>
       <w:r>
-        <w:t xml:space="preserve">The mean of sample variances is 25.0934472, and the theoretical variance is 25. They are the almost the same according to the plot2.</w:t>
-      </w:r>
-    </w:p>
-    <w:p>
-      <w:pPr>
-        <w:pStyle w:val="Heading2"/>
-      </w:pPr>
-      <w:bookmarkStart w:id="27" w:name="distribution"/>
-      <w:bookmarkEnd w:id="27"/>
-      <w:r>
-        <w:t xml:space="preserve">Distribution</w:t>
-      </w:r>
-    </w:p>
-    <w:p>
-      <w:pPr>
-        <w:pStyle w:val="FirstParagraph"/>
-      </w:pPr>
-      <w:r>
-        <w:t xml:space="preserve">The plot showed the density distribution of the averages of 40 exponentials. The black line indicated the normal distribution</w:t>
-      </w:r>
-    </w:p>
-    <w:p>
-      <w:pPr>
-        <w:pStyle w:val="BodyText"/>
-      </w:pPr>
-      <w:r>
-        <w:drawing>
-          <wp:inline>
-            <wp:extent cx="4620126" cy="3696101"/>
-            <wp:effectExtent b="0" l="0" r="0" t="0"/>
-            <wp:docPr descr="" title="" id="1" name="Picture"/>
-            <a:graphic>
-              <a:graphicData uri="http://schemas.openxmlformats.org/drawingml/2006/picture">
-                <pic:pic>
-                  <pic:nvPicPr>
-                    <pic:cNvPr descr="simulation_inferential_files/figure-docx/distribution-1.png" id="0" name="Picture"/>
-                    <pic:cNvPicPr>
-                      <a:picLocks noChangeArrowheads="1" noChangeAspect="1"/>
-                    </pic:cNvPicPr>
-                  </pic:nvPicPr>
-                  <pic:blipFill>
-                    <a:blip r:embed="rId28"/>
-                    <a:stretch>
-                      <a:fillRect/>
-                    </a:stretch>
-                  </pic:blipFill>
-                  <pic:spPr bwMode="auto">
-                    <a:xfrm>
-                      <a:off x="0" y="0"/>
-                      <a:ext cx="4620126" cy="3696101"/>
-                    </a:xfrm>
-                    <a:prstGeom prst="rect">
-                      <a:avLst/>
-                    </a:prstGeom>
-                    <a:noFill/>
-                    <a:ln w="9525">
-                      <a:noFill/>
-                      <a:headEnd/>
-                      <a:tailEnd/>
-                    </a:ln>
-                  </pic:spPr>
-                </pic:pic>
-              </a:graphicData>
-            </a:graphic>
-          </wp:inline>
-        </w:drawing>
-      </w:r>
-    </w:p>
-    <w:p>
-      <w:pPr>
-        <w:pStyle w:val="BodyText"/>
-      </w:pPr>
-      <w:r>
         <w:t xml:space="preserve">In the plot3 above, the density distribution of the averages of 40 exponentials</w:t>
       </w:r>
       <w:r>
@@ -1149,7 +1136,7 @@
     </w:lvl>
   </w:abstractNum>
   <w:abstractNum w:abstractNumId="990">
-    <w:nsid w:val="619acaeb"/>
+    <w:nsid w:val="fdffb216"/>
     <w:multiLevelType w:val="multilevel"/>
     <w:lvl w:ilvl="0">
       <w:numFmt w:val="bullet"/>

</xml_diff>